<commit_message>
ubah pdf ke word
</commit_message>
<xml_diff>
--- a/public/assets/surat_template.docx
+++ b/public/assets/surat_template.docx
@@ -196,7 +196,7 @@
           </mc:Choice>
           <mc:Fallback>
             <w:pict>
-              <v:shape w14:anchorId="50CDDDC4" id="Graphic 2" o:spid="_x0000_s1026" style="position:absolute;margin-left:56.7pt;margin-top:25.85pt;width:481.9pt;height:.1pt;z-index:15729152;visibility:visible;mso-wrap-style:square;mso-wrap-distance-left:0;mso-wrap-distance-top:0;mso-wrap-distance-right:0;mso-wrap-distance-bottom:0;mso-position-horizontal:absolute;mso-position-horizontal-relative:page;mso-position-vertical:absolute;mso-position-vertical-relative:text;v-text-anchor:top" coordsize="6120130,1270" o:gfxdata="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" path="m,l6120053,e" filled="f" strokeweight="2.25pt">
+              <v:shape w14:anchorId="7546A419" id="Graphic 2" o:spid="_x0000_s1026" style="position:absolute;margin-left:56.7pt;margin-top:25.85pt;width:481.9pt;height:.1pt;z-index:15729152;visibility:visible;mso-wrap-style:square;mso-wrap-distance-left:0;mso-wrap-distance-top:0;mso-wrap-distance-right:0;mso-wrap-distance-bottom:0;mso-position-horizontal:absolute;mso-position-horizontal-relative:page;mso-position-vertical:absolute;mso-position-vertical-relative:text;v-text-anchor:top" coordsize="6120130,1270" o:gfxdata="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" path="m,l6120053,e" filled="f" strokeweight="2.25pt">
                 <v:path arrowok="t"/>
                 <w10:wrap anchorx="page"/>
               </v:shape>
@@ -464,507 +464,667 @@
     <w:p>
       <w:pPr>
         <w:pStyle w:val="BodyText"/>
-        <w:spacing w:before="130"/>
-        <w:rPr>
-          <w:b/>
-        </w:rPr>
-      </w:pPr>
-    </w:p>
-    <w:p>
-      <w:pPr>
-        <w:pStyle w:val="BodyText"/>
         <w:tabs>
           <w:tab w:val="left" w:pos="3079"/>
         </w:tabs>
-      </w:pPr>
-      <w:r>
-        <w:rPr>
-          <w:spacing w:val="-4"/>
-        </w:rPr>
-        <w:t>Nama</w:t>
-      </w:r>
-      <w:r>
-        <w:tab/>
-        <w:t>:</w:t>
-      </w:r>
-      <w:r>
-        <w:rPr>
-          <w:spacing w:val="17"/>
-        </w:rPr>
-        <w:t xml:space="preserve"> </w:t>
-      </w:r>
-      <w:r>
-        <w:rPr>
-          <w:spacing w:val="17"/>
-          <w:lang w:val="en-US"/>
-        </w:rPr>
-        <w:t xml:space="preserve">  </w:t>
-      </w:r>
-      <w:r>
-        <w:t>${nama_lengkap}</w:t>
-      </w:r>
-    </w:p>
-    <w:p>
-      <w:pPr>
-        <w:pStyle w:val="BodyText"/>
-        <w:tabs>
-          <w:tab w:val="left" w:pos="3079"/>
-        </w:tabs>
-        <w:spacing w:before="147"/>
-      </w:pPr>
-      <w:r>
-        <w:rPr>
-          <w:spacing w:val="-2"/>
-        </w:rPr>
-        <w:t>Jabatan</w:t>
-      </w:r>
-      <w:r>
-        <w:tab/>
-        <w:t>:</w:t>
-      </w:r>
-      <w:r>
-        <w:rPr>
-          <w:spacing w:val="19"/>
-          <w:lang w:val="en-US"/>
-        </w:rPr>
-        <w:t xml:space="preserve"> </w:t>
-      </w:r>
-      <w:r>
-        <w:rPr>
-          <w:spacing w:val="19"/>
-          <w:lang w:val="en-US"/>
-        </w:rPr>
-        <w:t xml:space="preserve">  </w:t>
-      </w:r>
-      <w:r>
-        <w:t xml:space="preserve">${jabatan} </w:t>
-      </w:r>
-      <w:r>
-        <w:t>${</w:t>
-      </w:r>
-      <w:proofErr w:type="spellStart"/>
-      <w:r>
-        <w:rPr>
-          <w:lang w:val="en-US"/>
-        </w:rPr>
-        <w:t>nim</w:t>
-      </w:r>
-      <w:proofErr w:type="spellEnd"/>
-      <w:r>
-        <w:t>}</w:t>
-      </w:r>
-      <w:r>
-        <w:rPr>
-          <w:lang w:val="en-US"/>
-        </w:rPr>
-        <w:t xml:space="preserve"> </w:t>
-      </w:r>
-      <w:r>
-        <w:rPr>
-          <w:lang w:val="en-US"/>
-        </w:rPr>
-        <w:t>/</w:t>
-      </w:r>
-      <w:r>
-        <w:rPr>
-          <w:lang w:val="en-US"/>
-        </w:rPr>
-        <w:t xml:space="preserve"> </w:t>
-      </w:r>
-      <w:r>
-        <w:rPr>
-          <w:lang w:val="en-US"/>
-        </w:rPr>
-        <w:t xml:space="preserve">HP. </w:t>
-      </w:r>
-      <w:r>
-        <w:t>${</w:t>
-      </w:r>
-      <w:proofErr w:type="spellStart"/>
-      <w:r>
-        <w:rPr>
-          <w:lang w:val="en-US"/>
-        </w:rPr>
-        <w:t>no_hp</w:t>
-      </w:r>
-      <w:proofErr w:type="spellEnd"/>
-      <w:r>
-        <w:t>}</w:t>
-      </w:r>
-    </w:p>
-    <w:p>
-      <w:pPr>
-        <w:pStyle w:val="BodyText"/>
-        <w:tabs>
-          <w:tab w:val="left" w:pos="3079"/>
-        </w:tabs>
-        <w:spacing w:before="147"/>
-      </w:pPr>
-      <w:r>
-        <w:t xml:space="preserve">Tempat </w:t>
-      </w:r>
-      <w:r>
-        <w:rPr>
-          <w:spacing w:val="-2"/>
-        </w:rPr>
-        <w:t>Tinggal</w:t>
-      </w:r>
-      <w:r>
-        <w:tab/>
-        <w:t>:</w:t>
-      </w:r>
-      <w:r>
-        <w:rPr>
-          <w:spacing w:val="19"/>
-        </w:rPr>
-        <w:t xml:space="preserve"> </w:t>
-      </w:r>
-      <w:r>
-        <w:rPr>
-          <w:spacing w:val="19"/>
-          <w:lang w:val="en-US"/>
-        </w:rPr>
-        <w:t xml:space="preserve">  </w:t>
-      </w:r>
-      <w:r>
-        <w:t>${alamat_peneliti}</w:t>
-      </w:r>
-    </w:p>
-    <w:p>
-      <w:pPr>
-        <w:pStyle w:val="BodyText"/>
-        <w:tabs>
-          <w:tab w:val="left" w:pos="3079"/>
-        </w:tabs>
-        <w:spacing w:before="146"/>
-      </w:pPr>
-      <w:r>
-        <w:t xml:space="preserve">Nama Lembaga / </w:t>
-      </w:r>
-      <w:r>
-        <w:rPr>
-          <w:spacing w:val="-2"/>
-        </w:rPr>
-        <w:t>Alamat</w:t>
-      </w:r>
-      <w:r>
-        <w:tab/>
-        <w:t>:</w:t>
-      </w:r>
-      <w:r>
-        <w:rPr>
-          <w:spacing w:val="17"/>
-        </w:rPr>
-        <w:t xml:space="preserve"> </w:t>
-      </w:r>
-      <w:r>
-        <w:rPr>
-          <w:spacing w:val="17"/>
-          <w:lang w:val="en-US"/>
-        </w:rPr>
-        <w:t xml:space="preserve">  </w:t>
-      </w:r>
-      <w:r>
-        <w:t>${nama_instansi}</w:t>
-      </w:r>
-      <w:r>
-        <w:rPr>
-          <w:lang w:val="en-US"/>
-        </w:rPr>
-        <w:t xml:space="preserve"> </w:t>
-      </w:r>
-      <w:r>
-        <w:rPr>
-          <w:spacing w:val="-2"/>
-        </w:rPr>
-        <w:t>/</w:t>
-      </w:r>
-      <w:r>
-        <w:rPr>
-          <w:spacing w:val="-2"/>
-          <w:lang w:val="en-US"/>
-        </w:rPr>
-        <w:t xml:space="preserve"> </w:t>
-      </w:r>
-      <w:r>
-        <w:t>${alamat_instansi}</w:t>
-      </w:r>
-    </w:p>
-    <w:p>
-      <w:pPr>
-        <w:pStyle w:val="BodyText"/>
-        <w:tabs>
-          <w:tab w:val="left" w:pos="3079"/>
-        </w:tabs>
-        <w:spacing w:before="147"/>
-      </w:pPr>
-      <w:r>
-        <w:t xml:space="preserve">Judul </w:t>
-      </w:r>
-      <w:r>
-        <w:rPr>
-          <w:spacing w:val="-2"/>
-        </w:rPr>
-        <w:t>Proposal</w:t>
-      </w:r>
-      <w:r>
-        <w:tab/>
-        <w:t>:</w:t>
-      </w:r>
-      <w:r>
-        <w:rPr>
-          <w:spacing w:val="19"/>
-        </w:rPr>
-        <w:t xml:space="preserve"> </w:t>
-      </w:r>
-      <w:r>
-        <w:rPr>
-          <w:spacing w:val="19"/>
-          <w:lang w:val="en-US"/>
-        </w:rPr>
-        <w:t xml:space="preserve">  </w:t>
-      </w:r>
-      <w:r>
-        <w:t>${judul_penelitian}</w:t>
-      </w:r>
-    </w:p>
-    <w:p>
-      <w:pPr>
-        <w:pStyle w:val="BodyText"/>
-        <w:tabs>
-          <w:tab w:val="left" w:pos="3079"/>
-        </w:tabs>
-        <w:spacing w:before="86"/>
-        <w:rPr>
-          <w:lang w:val="en-US"/>
-        </w:rPr>
-      </w:pPr>
-      <w:r>
-        <w:t xml:space="preserve">Bidang </w:t>
-      </w:r>
-      <w:r>
-        <w:rPr>
-          <w:spacing w:val="-2"/>
-        </w:rPr>
-        <w:t>Penelitian</w:t>
-      </w:r>
-      <w:r>
-        <w:tab/>
-        <w:t>:</w:t>
-      </w:r>
-      <w:r>
-        <w:rPr>
-          <w:spacing w:val="17"/>
-          <w:lang w:val="en-US"/>
-        </w:rPr>
-        <w:t xml:space="preserve"> </w:t>
-      </w:r>
-      <w:r>
-        <w:rPr>
-          <w:spacing w:val="17"/>
-          <w:lang w:val="en-US"/>
-        </w:rPr>
-        <w:t xml:space="preserve">  </w:t>
-      </w:r>
-      <w:r>
-        <w:t>${bidang}</w:t>
-      </w:r>
-    </w:p>
-    <w:p>
-      <w:pPr>
-        <w:pStyle w:val="BodyText"/>
-        <w:tabs>
-          <w:tab w:val="left" w:pos="3079"/>
-        </w:tabs>
-        <w:spacing w:before="146"/>
-      </w:pPr>
-      <w:r>
-        <w:t xml:space="preserve">Status </w:t>
-      </w:r>
-      <w:r>
-        <w:rPr>
-          <w:spacing w:val="-2"/>
-        </w:rPr>
-        <w:t>Penelitian</w:t>
-      </w:r>
-      <w:r>
-        <w:tab/>
-        <w:t>:</w:t>
-      </w:r>
-      <w:r>
-        <w:rPr>
-          <w:spacing w:val="17"/>
-        </w:rPr>
-        <w:t xml:space="preserve"> </w:t>
-      </w:r>
-      <w:r>
-        <w:rPr>
-          <w:spacing w:val="17"/>
-          <w:lang w:val="en-US"/>
-        </w:rPr>
-        <w:t xml:space="preserve">  </w:t>
-      </w:r>
-      <w:r>
-        <w:t>${status_penelitian}</w:t>
-      </w:r>
+        <w:spacing w:before="1"/>
+      </w:pPr>
     </w:p>
     <w:tbl>
       <w:tblPr>
-        <w:tblpPr w:leftFromText="180" w:rightFromText="180" w:vertAnchor="text" w:horzAnchor="page" w:tblpX="4612" w:tblpY="25"/>
-        <w:tblW w:w="0" w:type="auto"/>
-        <w:tblLook w:val="0000" w:firstRow="0" w:lastRow="0" w:firstColumn="0" w:lastColumn="0" w:noHBand="0" w:noVBand="0"/>
+        <w:tblStyle w:val="TableGrid"/>
+        <w:tblW w:w="9860" w:type="dxa"/>
+        <w:tblInd w:w="108" w:type="dxa"/>
+        <w:tblBorders>
+          <w:top w:val="none" w:sz="0" w:space="0" w:color="auto"/>
+          <w:left w:val="none" w:sz="0" w:space="0" w:color="auto"/>
+          <w:bottom w:val="none" w:sz="0" w:space="0" w:color="auto"/>
+          <w:right w:val="none" w:sz="0" w:space="0" w:color="auto"/>
+          <w:insideH w:val="none" w:sz="0" w:space="0" w:color="auto"/>
+          <w:insideV w:val="none" w:sz="0" w:space="0" w:color="auto"/>
+        </w:tblBorders>
+        <w:tblLook w:val="04A0" w:firstRow="1" w:lastRow="0" w:firstColumn="1" w:lastColumn="0" w:noHBand="0" w:noVBand="1"/>
       </w:tblPr>
       <w:tblGrid>
-        <w:gridCol w:w="5418"/>
+        <w:gridCol w:w="2988"/>
+        <w:gridCol w:w="6872"/>
       </w:tblGrid>
       <w:tr>
-        <w:tblPrEx>
-          <w:tblCellMar>
-            <w:top w:w="0" w:type="dxa"/>
-            <w:bottom w:w="0" w:type="dxa"/>
-          </w:tblCellMar>
-        </w:tblPrEx>
         <w:trPr>
-          <w:trHeight w:val="585"/>
+          <w:trHeight w:val="335"/>
         </w:trPr>
         <w:tc>
           <w:tcPr>
-            <w:tcW w:w="5418" w:type="dxa"/>
+            <w:tcW w:w="2988" w:type="dxa"/>
           </w:tcPr>
           <w:p>
             <w:pPr>
               <w:pStyle w:val="BodyText"/>
               <w:tabs>
-                <w:tab w:val="left" w:pos="4590"/>
+                <w:tab w:val="left" w:pos="3079"/>
               </w:tabs>
-              <w:spacing w:before="147"/>
-              <w:ind w:right="565"/>
+              <w:spacing w:before="1"/>
+              <w:rPr>
+                <w:lang w:val="en-US"/>
+              </w:rPr>
             </w:pPr>
             <w:r>
+              <w:rPr>
+                <w:spacing w:val="-4"/>
+              </w:rPr>
+              <w:t>Nama</w:t>
+            </w:r>
+            <w:r>
+              <w:rPr>
+                <w:spacing w:val="-4"/>
+                <w:lang w:val="en-US"/>
+              </w:rPr>
+              <w:t xml:space="preserve">                                      :</w:t>
+            </w:r>
+          </w:p>
+        </w:tc>
+        <w:tc>
+          <w:tcPr>
+            <w:tcW w:w="6872" w:type="dxa"/>
+          </w:tcPr>
+          <w:p>
+            <w:pPr>
+              <w:pStyle w:val="BodyText"/>
+              <w:tabs>
+                <w:tab w:val="left" w:pos="3079"/>
+              </w:tabs>
+              <w:spacing w:before="1"/>
+            </w:pPr>
+            <w:r>
+              <w:t>${nama_lengkap}</w:t>
+            </w:r>
+          </w:p>
+        </w:tc>
+      </w:tr>
+      <w:tr>
+        <w:trPr>
+          <w:trHeight w:val="353"/>
+        </w:trPr>
+        <w:tc>
+          <w:tcPr>
+            <w:tcW w:w="2988" w:type="dxa"/>
+          </w:tcPr>
+          <w:p>
+            <w:pPr>
+              <w:pStyle w:val="BodyText"/>
+              <w:tabs>
+                <w:tab w:val="left" w:pos="3079"/>
+              </w:tabs>
+              <w:spacing w:before="1"/>
+              <w:rPr>
+                <w:lang w:val="en-US"/>
+              </w:rPr>
+            </w:pPr>
+            <w:r>
+              <w:rPr>
+                <w:spacing w:val="-2"/>
+              </w:rPr>
+              <w:t>Jabatan</w:t>
+            </w:r>
+            <w:r>
+              <w:rPr>
+                <w:spacing w:val="-2"/>
+                <w:lang w:val="en-US"/>
+              </w:rPr>
+              <w:t xml:space="preserve">                                  :</w:t>
+            </w:r>
+          </w:p>
+        </w:tc>
+        <w:tc>
+          <w:tcPr>
+            <w:tcW w:w="6872" w:type="dxa"/>
+          </w:tcPr>
+          <w:p>
+            <w:pPr>
+              <w:pStyle w:val="BodyText"/>
+              <w:tabs>
+                <w:tab w:val="left" w:pos="3079"/>
+              </w:tabs>
+              <w:spacing w:before="1"/>
+            </w:pPr>
+            <w:r>
+              <w:t>${jabatan} ${</w:t>
+            </w:r>
+            <w:proofErr w:type="spellStart"/>
+            <w:r>
+              <w:rPr>
+                <w:lang w:val="en-US"/>
+              </w:rPr>
+              <w:t>nim</w:t>
+            </w:r>
+            <w:proofErr w:type="spellEnd"/>
+            <w:r>
+              <w:t>}</w:t>
+            </w:r>
+            <w:r>
+              <w:rPr>
+                <w:lang w:val="en-US"/>
+              </w:rPr>
+              <w:t xml:space="preserve"> / HP. </w:t>
+            </w:r>
+            <w:r>
+              <w:t>${</w:t>
+            </w:r>
+            <w:proofErr w:type="spellStart"/>
+            <w:r>
+              <w:rPr>
+                <w:lang w:val="en-US"/>
+              </w:rPr>
+              <w:t>no_hp</w:t>
+            </w:r>
+            <w:proofErr w:type="spellEnd"/>
+            <w:r>
+              <w:t>}</w:t>
+            </w:r>
+          </w:p>
+        </w:tc>
+      </w:tr>
+      <w:tr>
+        <w:trPr>
+          <w:trHeight w:val="353"/>
+        </w:trPr>
+        <w:tc>
+          <w:tcPr>
+            <w:tcW w:w="2988" w:type="dxa"/>
+          </w:tcPr>
+          <w:p>
+            <w:pPr>
+              <w:pStyle w:val="BodyText"/>
+              <w:tabs>
+                <w:tab w:val="left" w:pos="3079"/>
+              </w:tabs>
+              <w:spacing w:before="1"/>
+              <w:rPr>
+                <w:lang w:val="en-US"/>
+              </w:rPr>
+            </w:pPr>
+            <w:r>
+              <w:t xml:space="preserve">Tempat </w:t>
+            </w:r>
+            <w:r>
+              <w:rPr>
+                <w:spacing w:val="-2"/>
+              </w:rPr>
+              <w:t>Tinggal</w:t>
+            </w:r>
+            <w:r>
+              <w:rPr>
+                <w:spacing w:val="-2"/>
+                <w:lang w:val="en-US"/>
+              </w:rPr>
+              <w:t xml:space="preserve">                    :</w:t>
+            </w:r>
+          </w:p>
+        </w:tc>
+        <w:tc>
+          <w:tcPr>
+            <w:tcW w:w="6872" w:type="dxa"/>
+          </w:tcPr>
+          <w:p>
+            <w:pPr>
+              <w:pStyle w:val="BodyText"/>
+              <w:tabs>
+                <w:tab w:val="left" w:pos="3079"/>
+              </w:tabs>
+              <w:spacing w:before="1"/>
+            </w:pPr>
+            <w:r>
+              <w:t>${alamat_peneliti}</w:t>
+            </w:r>
+          </w:p>
+        </w:tc>
+      </w:tr>
+      <w:tr>
+        <w:trPr>
+          <w:trHeight w:val="353"/>
+        </w:trPr>
+        <w:tc>
+          <w:tcPr>
+            <w:tcW w:w="2988" w:type="dxa"/>
+          </w:tcPr>
+          <w:p>
+            <w:pPr>
+              <w:pStyle w:val="BodyText"/>
+              <w:tabs>
+                <w:tab w:val="left" w:pos="3079"/>
+              </w:tabs>
+              <w:spacing w:before="1"/>
+              <w:rPr>
+                <w:lang w:val="en-US"/>
+              </w:rPr>
+            </w:pPr>
+            <w:r>
+              <w:t xml:space="preserve">Nama Lembaga / </w:t>
+            </w:r>
+            <w:r>
+              <w:rPr>
+                <w:spacing w:val="-2"/>
+              </w:rPr>
+              <w:t>Alamat</w:t>
+            </w:r>
+            <w:r>
+              <w:rPr>
+                <w:spacing w:val="-2"/>
+                <w:lang w:val="en-US"/>
+              </w:rPr>
+              <w:t xml:space="preserve">     :</w:t>
+            </w:r>
+          </w:p>
+        </w:tc>
+        <w:tc>
+          <w:tcPr>
+            <w:tcW w:w="6872" w:type="dxa"/>
+          </w:tcPr>
+          <w:p>
+            <w:pPr>
+              <w:pStyle w:val="BodyText"/>
+              <w:tabs>
+                <w:tab w:val="left" w:pos="3079"/>
+              </w:tabs>
+              <w:spacing w:before="1"/>
+            </w:pPr>
+            <w:r>
+              <w:t>${nama_instansi}</w:t>
+            </w:r>
+            <w:r>
+              <w:rPr>
+                <w:lang w:val="en-US"/>
+              </w:rPr>
+              <w:t xml:space="preserve"> </w:t>
+            </w:r>
+            <w:r>
+              <w:rPr>
+                <w:spacing w:val="-2"/>
+              </w:rPr>
+              <w:t>/</w:t>
+            </w:r>
+            <w:r>
+              <w:rPr>
+                <w:spacing w:val="-2"/>
+                <w:lang w:val="en-US"/>
+              </w:rPr>
+              <w:t xml:space="preserve"> </w:t>
+            </w:r>
+            <w:r>
+              <w:t>${alamat_instansi}</w:t>
+            </w:r>
+          </w:p>
+        </w:tc>
+      </w:tr>
+      <w:tr>
+        <w:trPr>
+          <w:trHeight w:val="335"/>
+        </w:trPr>
+        <w:tc>
+          <w:tcPr>
+            <w:tcW w:w="2988" w:type="dxa"/>
+          </w:tcPr>
+          <w:p>
+            <w:pPr>
+              <w:pStyle w:val="BodyText"/>
+              <w:tabs>
+                <w:tab w:val="left" w:pos="3079"/>
+              </w:tabs>
+              <w:spacing w:before="1"/>
+              <w:rPr>
+                <w:lang w:val="en-US"/>
+              </w:rPr>
+            </w:pPr>
+            <w:r>
+              <w:t xml:space="preserve">Judul </w:t>
+            </w:r>
+            <w:r>
+              <w:rPr>
+                <w:spacing w:val="-2"/>
+              </w:rPr>
+              <w:t>Proposal</w:t>
+            </w:r>
+            <w:r>
+              <w:rPr>
+                <w:spacing w:val="-2"/>
+                <w:lang w:val="en-US"/>
+              </w:rPr>
+              <w:t xml:space="preserve">                      :</w:t>
+            </w:r>
+          </w:p>
+        </w:tc>
+        <w:tc>
+          <w:tcPr>
+            <w:tcW w:w="6872" w:type="dxa"/>
+          </w:tcPr>
+          <w:p>
+            <w:pPr>
+              <w:pStyle w:val="BodyText"/>
+              <w:tabs>
+                <w:tab w:val="left" w:pos="3079"/>
+              </w:tabs>
+              <w:spacing w:before="1"/>
+            </w:pPr>
+            <w:r>
+              <w:t>${judul_penelitian}</w:t>
+            </w:r>
+          </w:p>
+        </w:tc>
+      </w:tr>
+      <w:tr>
+        <w:trPr>
+          <w:trHeight w:val="353"/>
+        </w:trPr>
+        <w:tc>
+          <w:tcPr>
+            <w:tcW w:w="2988" w:type="dxa"/>
+          </w:tcPr>
+          <w:p>
+            <w:pPr>
+              <w:pStyle w:val="BodyText"/>
+              <w:tabs>
+                <w:tab w:val="left" w:pos="3079"/>
+              </w:tabs>
+              <w:spacing w:before="1"/>
+              <w:rPr>
+                <w:lang w:val="en-US"/>
+              </w:rPr>
+            </w:pPr>
+            <w:r>
+              <w:t xml:space="preserve">Bidang </w:t>
+            </w:r>
+            <w:r>
+              <w:rPr>
+                <w:spacing w:val="-2"/>
+              </w:rPr>
+              <w:t>Penelitian</w:t>
+            </w:r>
+            <w:r>
+              <w:rPr>
+                <w:spacing w:val="-2"/>
+                <w:lang w:val="en-US"/>
+              </w:rPr>
+              <w:t xml:space="preserve">                 :</w:t>
+            </w:r>
+          </w:p>
+        </w:tc>
+        <w:tc>
+          <w:tcPr>
+            <w:tcW w:w="6872" w:type="dxa"/>
+          </w:tcPr>
+          <w:p>
+            <w:pPr>
+              <w:pStyle w:val="BodyText"/>
+              <w:tabs>
+                <w:tab w:val="left" w:pos="3079"/>
+              </w:tabs>
+              <w:spacing w:before="1"/>
+            </w:pPr>
+            <w:r>
+              <w:t>${bidang}</w:t>
+            </w:r>
+          </w:p>
+        </w:tc>
+      </w:tr>
+      <w:tr>
+        <w:trPr>
+          <w:trHeight w:val="353"/>
+        </w:trPr>
+        <w:tc>
+          <w:tcPr>
+            <w:tcW w:w="2988" w:type="dxa"/>
+          </w:tcPr>
+          <w:p>
+            <w:pPr>
+              <w:pStyle w:val="BodyText"/>
+              <w:tabs>
+                <w:tab w:val="left" w:pos="3079"/>
+              </w:tabs>
+              <w:spacing w:before="1"/>
+              <w:rPr>
+                <w:lang w:val="en-US"/>
+              </w:rPr>
+            </w:pPr>
+            <w:r>
+              <w:t xml:space="preserve">Status </w:t>
+            </w:r>
+            <w:r>
+              <w:rPr>
+                <w:spacing w:val="-2"/>
+              </w:rPr>
+              <w:t>Penelitian</w:t>
+            </w:r>
+            <w:r>
+              <w:rPr>
+                <w:spacing w:val="-2"/>
+                <w:lang w:val="en-US"/>
+              </w:rPr>
+              <w:t xml:space="preserve">                   :</w:t>
+            </w:r>
+          </w:p>
+        </w:tc>
+        <w:tc>
+          <w:tcPr>
+            <w:tcW w:w="6872" w:type="dxa"/>
+          </w:tcPr>
+          <w:p>
+            <w:pPr>
+              <w:pStyle w:val="BodyText"/>
+              <w:tabs>
+                <w:tab w:val="left" w:pos="3079"/>
+              </w:tabs>
+              <w:spacing w:before="1"/>
+            </w:pPr>
+            <w:r>
+              <w:t>${status_penelitian}</w:t>
+            </w:r>
+          </w:p>
+        </w:tc>
+      </w:tr>
+      <w:tr>
+        <w:trPr>
+          <w:trHeight w:val="353"/>
+        </w:trPr>
+        <w:tc>
+          <w:tcPr>
+            <w:tcW w:w="2988" w:type="dxa"/>
+          </w:tcPr>
+          <w:p>
+            <w:pPr>
+              <w:pStyle w:val="BodyText"/>
+              <w:tabs>
+                <w:tab w:val="left" w:pos="3079"/>
+              </w:tabs>
+              <w:spacing w:before="1"/>
+              <w:rPr>
+                <w:lang w:val="en-US"/>
+              </w:rPr>
+            </w:pPr>
+            <w:r>
+              <w:rPr>
+                <w:spacing w:val="-2"/>
+              </w:rPr>
+              <w:t>Anggota</w:t>
+            </w:r>
+            <w:r>
+              <w:rPr>
+                <w:spacing w:val="-2"/>
+                <w:lang w:val="en-US"/>
+              </w:rPr>
+              <w:t xml:space="preserve">                                :</w:t>
+            </w:r>
+          </w:p>
+        </w:tc>
+        <w:tc>
+          <w:tcPr>
+            <w:tcW w:w="6872" w:type="dxa"/>
+          </w:tcPr>
+          <w:p>
+            <w:pPr>
+              <w:pStyle w:val="BodyText"/>
+              <w:tabs>
+                <w:tab w:val="left" w:pos="3079"/>
+              </w:tabs>
+              <w:spacing w:before="1"/>
+            </w:pPr>
+            <w:r>
               <w:t>${anggota_peneliti}</w:t>
+            </w:r>
+          </w:p>
+        </w:tc>
+      </w:tr>
+      <w:tr>
+        <w:trPr>
+          <w:trHeight w:val="353"/>
+        </w:trPr>
+        <w:tc>
+          <w:tcPr>
+            <w:tcW w:w="2988" w:type="dxa"/>
+          </w:tcPr>
+          <w:p>
+            <w:pPr>
+              <w:pStyle w:val="BodyText"/>
+              <w:tabs>
+                <w:tab w:val="left" w:pos="3079"/>
+              </w:tabs>
+              <w:spacing w:before="1"/>
+              <w:rPr>
+                <w:lang w:val="en-US"/>
+              </w:rPr>
+            </w:pPr>
+            <w:r>
+              <w:t>Lokasi Penelitian</w:t>
+            </w:r>
+            <w:r>
+              <w:rPr>
+                <w:lang w:val="en-US"/>
+              </w:rPr>
+              <w:t xml:space="preserve">                 :</w:t>
+            </w:r>
+          </w:p>
+        </w:tc>
+        <w:tc>
+          <w:tcPr>
+            <w:tcW w:w="6872" w:type="dxa"/>
+          </w:tcPr>
+          <w:p>
+            <w:pPr>
+              <w:pStyle w:val="BodyText"/>
+              <w:tabs>
+                <w:tab w:val="left" w:pos="3079"/>
+              </w:tabs>
+              <w:spacing w:before="1"/>
+            </w:pPr>
+            <w:r>
+              <w:t>${lokasi_penelitian}</w:t>
+            </w:r>
+          </w:p>
+        </w:tc>
+      </w:tr>
+      <w:tr>
+        <w:trPr>
+          <w:trHeight w:val="353"/>
+        </w:trPr>
+        <w:tc>
+          <w:tcPr>
+            <w:tcW w:w="2988" w:type="dxa"/>
+          </w:tcPr>
+          <w:p>
+            <w:pPr>
+              <w:pStyle w:val="BodyText"/>
+              <w:tabs>
+                <w:tab w:val="left" w:pos="3079"/>
+              </w:tabs>
+              <w:spacing w:before="1"/>
+              <w:rPr>
+                <w:lang w:val="en-US"/>
+              </w:rPr>
+            </w:pPr>
+            <w:r>
+              <w:t>Waktu/Lama Penelitian</w:t>
+            </w:r>
+            <w:r>
+              <w:rPr>
+                <w:lang w:val="en-US"/>
+              </w:rPr>
+              <w:t xml:space="preserve">       :</w:t>
+            </w:r>
+          </w:p>
+        </w:tc>
+        <w:tc>
+          <w:tcPr>
+            <w:tcW w:w="6872" w:type="dxa"/>
+          </w:tcPr>
+          <w:p>
+            <w:pPr>
+              <w:pStyle w:val="BodyText"/>
+              <w:tabs>
+                <w:tab w:val="left" w:pos="3079"/>
+              </w:tabs>
+              <w:spacing w:before="1"/>
+            </w:pPr>
+            <w:r>
+              <w:t>${waktu_penelitian}</w:t>
+            </w:r>
+          </w:p>
+        </w:tc>
+      </w:tr>
+      <w:tr>
+        <w:trPr>
+          <w:trHeight w:val="335"/>
+        </w:trPr>
+        <w:tc>
+          <w:tcPr>
+            <w:tcW w:w="2988" w:type="dxa"/>
+          </w:tcPr>
+          <w:p>
+            <w:pPr>
+              <w:pStyle w:val="BodyText"/>
+              <w:tabs>
+                <w:tab w:val="left" w:pos="3079"/>
+              </w:tabs>
+              <w:spacing w:before="1"/>
+              <w:rPr>
+                <w:lang w:val="en-US"/>
+              </w:rPr>
+            </w:pPr>
+            <w:r>
+              <w:t xml:space="preserve">Tujuan </w:t>
+            </w:r>
+            <w:r>
+              <w:rPr>
+                <w:spacing w:val="-2"/>
+              </w:rPr>
+              <w:t>Peneliti</w:t>
+            </w:r>
+            <w:r>
+              <w:rPr>
+                <w:spacing w:val="-2"/>
+                <w:lang w:val="en-US"/>
+              </w:rPr>
+              <w:t xml:space="preserve">                     :</w:t>
+            </w:r>
+          </w:p>
+        </w:tc>
+        <w:tc>
+          <w:tcPr>
+            <w:tcW w:w="6872" w:type="dxa"/>
+          </w:tcPr>
+          <w:p>
+            <w:pPr>
+              <w:pStyle w:val="BodyText"/>
+              <w:tabs>
+                <w:tab w:val="left" w:pos="3079"/>
+              </w:tabs>
+              <w:spacing w:before="1"/>
+            </w:pPr>
+            <w:r>
+              <w:t>${tujuan_penelitian}</w:t>
             </w:r>
           </w:p>
         </w:tc>
       </w:tr>
     </w:tbl>
-    <w:p>
-      <w:pPr>
-        <w:pStyle w:val="BodyText"/>
-        <w:tabs>
-          <w:tab w:val="left" w:pos="3079"/>
-        </w:tabs>
-        <w:spacing w:before="147"/>
-        <w:ind w:right="3291"/>
-      </w:pPr>
-      <w:r>
-        <w:rPr>
-          <w:spacing w:val="-2"/>
-        </w:rPr>
-        <w:t>Anggota</w:t>
-      </w:r>
-      <w:r>
-        <w:tab/>
-        <w:t>:</w:t>
-      </w:r>
-      <w:r>
-        <w:rPr>
-          <w:lang w:val="en-US"/>
-        </w:rPr>
-        <w:t xml:space="preserve"> </w:t>
-      </w:r>
-    </w:p>
-    <w:p>
-      <w:pPr>
-        <w:pStyle w:val="BodyText"/>
-        <w:tabs>
-          <w:tab w:val="left" w:pos="3079"/>
-        </w:tabs>
-        <w:spacing w:before="147"/>
-        <w:ind w:right="3291"/>
-      </w:pPr>
-    </w:p>
-    <w:p>
-      <w:pPr>
-        <w:pStyle w:val="BodyText"/>
-        <w:tabs>
-          <w:tab w:val="left" w:pos="3079"/>
-        </w:tabs>
-        <w:spacing w:before="147"/>
-        <w:ind w:right="3291"/>
-      </w:pPr>
-      <w:r>
-        <w:rPr>
-          <w:spacing w:val="17"/>
-        </w:rPr>
-        <w:t xml:space="preserve"> </w:t>
-      </w:r>
-    </w:p>
-    <w:p>
-      <w:pPr>
-        <w:pStyle w:val="BodyText"/>
-        <w:jc w:val="right"/>
-        <w:sectPr>
-          <w:type w:val="continuous"/>
-          <w:pgSz w:w="11910" w:h="16840"/>
-          <w:pgMar w:top="1120" w:right="1133" w:bottom="280" w:left="1133" w:header="720" w:footer="720" w:gutter="0"/>
-          <w:cols w:space="720"/>
-        </w:sectPr>
-      </w:pPr>
-    </w:p>
-    <w:p>
-      <w:pPr>
-        <w:pStyle w:val="BodyText"/>
-        <w:tabs>
-          <w:tab w:val="left" w:pos="3079"/>
-          <w:tab w:val="left" w:pos="9720"/>
-        </w:tabs>
-        <w:spacing w:before="63" w:line="367" w:lineRule="auto"/>
-        <w:ind w:right="-76"/>
-      </w:pPr>
-      <w:r>
-        <w:lastRenderedPageBreak/>
-        <w:t>Lokasi Penelitian</w:t>
-      </w:r>
-      <w:r>
-        <w:tab/>
-        <w:t xml:space="preserve">: </w:t>
-      </w:r>
-      <w:r>
-        <w:rPr>
-          <w:lang w:val="en-US"/>
-        </w:rPr>
-        <w:t xml:space="preserve"> </w:t>
-      </w:r>
-      <w:r>
-        <w:t>${lokasi_penelitian}</w:t>
-      </w:r>
-    </w:p>
-    <w:p>
-      <w:pPr>
-        <w:pStyle w:val="BodyText"/>
-        <w:tabs>
-          <w:tab w:val="left" w:pos="3079"/>
-        </w:tabs>
-        <w:spacing w:before="63" w:line="367" w:lineRule="auto"/>
-        <w:ind w:right="-76"/>
-      </w:pPr>
-      <w:r>
-        <w:t>Waktu/Lama Penelitian</w:t>
-      </w:r>
-      <w:r>
-        <w:tab/>
-        <w:t xml:space="preserve">: </w:t>
-      </w:r>
-      <w:r>
-        <w:rPr>
-          <w:lang w:val="en-US"/>
-        </w:rPr>
-        <w:t xml:space="preserve"> </w:t>
-      </w:r>
-      <w:r>
-        <w:t>${waktu_penelitian}</w:t>
-      </w:r>
-    </w:p>
     <w:p>
       <w:pPr>
         <w:pStyle w:val="BodyText"/>
@@ -973,35 +1133,6 @@
         </w:tabs>
         <w:spacing w:before="1"/>
       </w:pPr>
-      <w:r>
-        <w:t xml:space="preserve">Tujuan </w:t>
-      </w:r>
-      <w:r>
-        <w:rPr>
-          <w:spacing w:val="-2"/>
-        </w:rPr>
-        <w:t>Peneliti</w:t>
-      </w:r>
-      <w:r>
-        <w:tab/>
-        <w:t>:</w:t>
-      </w:r>
-      <w:r>
-        <w:rPr>
-          <w:spacing w:val="17"/>
-        </w:rPr>
-        <w:t xml:space="preserve"> </w:t>
-      </w:r>
-      <w:r>
-        <w:rPr>
-          <w:spacing w:val="17"/>
-          <w:lang w:val="en-US"/>
-        </w:rPr>
-        <w:t xml:space="preserve"> </w:t>
-      </w:r>
-      <w:r>
-        <w:t>${tujuan_penelitian}</w:t>
-      </w:r>
     </w:p>
     <w:p>
       <w:pPr>
@@ -1504,6 +1635,7 @@
         <w:spacing w:before="241"/>
       </w:pPr>
       <w:r>
+        <w:lastRenderedPageBreak/>
         <w:t xml:space="preserve">Demikian rekomendasi ini dibuat untuk dipergunakan </w:t>
       </w:r>
       <w:r>
@@ -2569,6 +2701,22 @@
     <w:uiPriority w:val="1"/>
     <w:qFormat/>
   </w:style>
+  <w:style w:type="table" w:styleId="TableGrid">
+    <w:name w:val="Table Grid"/>
+    <w:basedOn w:val="TableNormal"/>
+    <w:uiPriority w:val="39"/>
+    <w:rsid w:val="00F61048"/>
+    <w:tblPr>
+      <w:tblBorders>
+        <w:top w:val="single" w:sz="4" w:space="0" w:color="auto"/>
+        <w:left w:val="single" w:sz="4" w:space="0" w:color="auto"/>
+        <w:bottom w:val="single" w:sz="4" w:space="0" w:color="auto"/>
+        <w:right w:val="single" w:sz="4" w:space="0" w:color="auto"/>
+        <w:insideH w:val="single" w:sz="4" w:space="0" w:color="auto"/>
+        <w:insideV w:val="single" w:sz="4" w:space="0" w:color="auto"/>
+      </w:tblBorders>
+    </w:tblPr>
+  </w:style>
 </w:styles>
 </file>
 

</xml_diff>